<commit_message>
finished part on ILock and ISoap description
</commit_message>
<xml_diff>
--- a/Codes/Bilal/TempleForInterface_Bilal.docx
+++ b/Codes/Bilal/TempleForInterface_Bilal.docx
@@ -23,14 +23,12 @@
       </w:r>
     </w:p>
     <w:p>
-      <w:proofErr w:type="spellStart"/>
       <w:r>
         <w:t>I</w:t>
       </w:r>
       <w:r>
         <w:t>Lock</w:t>
       </w:r>
-      <w:proofErr w:type="spellEnd"/>
       <w:r>
         <w:t xml:space="preserve"> is the</w:t>
       </w:r>
@@ -72,7 +70,7 @@
               <w:jc w:val="both"/>
             </w:pPr>
             <w:r>
-              <w:t>ICOIN</w:t>
+              <w:t>ILOCK</w:t>
             </w:r>
           </w:p>
         </w:tc>
@@ -138,23 +136,21 @@
                 <w:bCs w:val="0"/>
                 <w:i/>
               </w:rPr>
-              <w:t xml:space="preserve">virtual </w:t>
-            </w:r>
-            <w:proofErr w:type="spellStart"/>
+              <w:t>virtual boolean Get</w:t>
+            </w:r>
             <w:r>
               <w:rPr>
                 <w:bCs w:val="0"/>
                 <w:i/>
               </w:rPr>
-              <w:t>boolean</w:t>
-            </w:r>
-            <w:proofErr w:type="spellEnd"/>
+              <w:t>LockStatus</w:t>
+            </w:r>
             <w:r>
               <w:rPr>
                 <w:bCs w:val="0"/>
                 <w:i/>
               </w:rPr>
-              <w:t xml:space="preserve"> GetCoin10Button() = 0;</w:t>
+              <w:t>() = 0;</w:t>
             </w:r>
           </w:p>
         </w:tc>
@@ -168,69 +164,29 @@
               <w:cnfStyle w:val="000000000000" w:firstRow="0" w:lastRow="0" w:firstColumn="0" w:lastColumn="0" w:oddVBand="0" w:evenVBand="0" w:oddHBand="0" w:evenHBand="0" w:firstRowFirstColumn="0" w:firstRowLastColumn="0" w:lastRowFirstColumn="0" w:lastRowLastColumn="0"/>
             </w:pPr>
             <w:r>
-              <w:t>This is used</w:t>
-            </w:r>
-            <w:bookmarkStart w:id="0" w:name="_GoBack"/>
-            <w:bookmarkEnd w:id="0"/>
-            <w:r>
-              <w:t xml:space="preserve"> for….</w:t>
-            </w:r>
-          </w:p>
-        </w:tc>
-      </w:tr>
-      <w:tr>
-        <w:tc>
-          <w:tcPr>
-            <w:cnfStyle w:val="001000000000" w:firstRow="0" w:lastRow="0" w:firstColumn="1" w:lastColumn="0" w:oddVBand="0" w:evenVBand="0" w:oddHBand="0" w:evenHBand="0" w:firstRowFirstColumn="0" w:firstRowLastColumn="0" w:lastRowFirstColumn="0" w:lastRowLastColumn="0"/>
-            <w:tcW w:w="4675" w:type="dxa"/>
-          </w:tcPr>
-          <w:p>
-            <w:pPr>
-              <w:spacing w:after="0" w:line="240" w:lineRule="auto"/>
-              <w:jc w:val="both"/>
-              <w:rPr>
-                <w:i/>
-              </w:rPr>
-            </w:pPr>
-          </w:p>
-        </w:tc>
-        <w:tc>
-          <w:tcPr>
-            <w:tcW w:w="4675" w:type="dxa"/>
-          </w:tcPr>
-          <w:p>
-            <w:pPr>
-              <w:jc w:val="both"/>
-              <w:cnfStyle w:val="000000000000" w:firstRow="0" w:lastRow="0" w:firstColumn="0" w:lastColumn="0" w:oddVBand="0" w:evenVBand="0" w:oddHBand="0" w:evenHBand="0" w:firstRowFirstColumn="0" w:firstRowLastColumn="0" w:lastRowFirstColumn="0" w:lastRowLastColumn="0"/>
-            </w:pPr>
-          </w:p>
-        </w:tc>
-      </w:tr>
-      <w:tr>
-        <w:tc>
-          <w:tcPr>
-            <w:cnfStyle w:val="001000000000" w:firstRow="0" w:lastRow="0" w:firstColumn="1" w:lastColumn="0" w:oddVBand="0" w:evenVBand="0" w:oddHBand="0" w:evenHBand="0" w:firstRowFirstColumn="0" w:firstRowLastColumn="0" w:lastRowFirstColumn="0" w:lastRowLastColumn="0"/>
-            <w:tcW w:w="4675" w:type="dxa"/>
-          </w:tcPr>
-          <w:p>
-            <w:pPr>
-              <w:spacing w:after="0" w:line="240" w:lineRule="auto"/>
-              <w:jc w:val="both"/>
-              <w:rPr>
-                <w:i/>
-              </w:rPr>
-            </w:pPr>
-          </w:p>
-        </w:tc>
-        <w:tc>
-          <w:tcPr>
-            <w:tcW w:w="4675" w:type="dxa"/>
-          </w:tcPr>
-          <w:p>
-            <w:pPr>
-              <w:jc w:val="both"/>
-              <w:cnfStyle w:val="000000000000" w:firstRow="0" w:lastRow="0" w:firstColumn="0" w:lastColumn="0" w:oddVBand="0" w:evenVBand="0" w:oddHBand="0" w:evenHBand="0" w:firstRowFirstColumn="0" w:firstRowLastColumn="0" w:lastRowFirstColumn="0" w:lastRowLastColumn="0"/>
-            </w:pPr>
+              <w:t>This is used for</w:t>
+            </w:r>
+            <w:r>
+              <w:t xml:space="preserve"> getting the status of the switch belonging to the </w:t>
+            </w:r>
+            <w:r>
+              <w:t>D</w:t>
+            </w:r>
+            <w:r>
+              <w:t xml:space="preserve">oor </w:t>
+            </w:r>
+            <w:r>
+              <w:t>L</w:t>
+            </w:r>
+            <w:r>
+              <w:t>ock on the simulator board. It returns a true if switch is turned on else it returns a false</w:t>
+            </w:r>
+            <w:r>
+              <w:t>. It will only yield meaningful return values when keyselect is low.</w:t>
+            </w:r>
+            <w:r>
+              <w:t xml:space="preserve"> </w:t>
+            </w:r>
           </w:p>
         </w:tc>
       </w:tr>
@@ -247,6 +203,333 @@
             </w:pPr>
             <w:r>
               <w:t xml:space="preserve">Remarks: </w:t>
+            </w:r>
+          </w:p>
+          <w:p>
+            <w:pPr>
+              <w:jc w:val="both"/>
+            </w:pPr>
+            <w:r>
+              <w:t>(Please describe here any problems, remarks, current states of your functions)</w:t>
+            </w:r>
+          </w:p>
+        </w:tc>
+      </w:tr>
+    </w:tbl>
+    <w:p/>
+    <w:p>
+      <w:pPr>
+        <w:pStyle w:val="Heading4"/>
+        <w:jc w:val="both"/>
+      </w:pPr>
+      <w:r>
+        <w:t>ISOAP</w:t>
+      </w:r>
+    </w:p>
+    <w:p>
+      <w:r>
+        <w:t>I</w:t>
+      </w:r>
+      <w:r>
+        <w:t>Soap</w:t>
+      </w:r>
+      <w:bookmarkStart w:id="0" w:name="_GoBack"/>
+      <w:bookmarkEnd w:id="0"/>
+      <w:r>
+        <w:t xml:space="preserve"> is the interface class containing virtual functions which are implemented in the hardware class.</w:t>
+      </w:r>
+    </w:p>
+    <w:p/>
+    <w:tbl>
+      <w:tblPr>
+        <w:tblStyle w:val="GridTable1Light"/>
+        <w:tblW w:w="0" w:type="auto"/>
+        <w:tblLook w:val="04A0" w:firstRow="1" w:lastRow="0" w:firstColumn="1" w:lastColumn="0" w:noHBand="0" w:noVBand="1"/>
+      </w:tblPr>
+      <w:tblGrid>
+        <w:gridCol w:w="4675"/>
+        <w:gridCol w:w="4675"/>
+      </w:tblGrid>
+      <w:tr>
+        <w:trPr>
+          <w:cnfStyle w:val="100000000000" w:firstRow="1" w:lastRow="0" w:firstColumn="0" w:lastColumn="0" w:oddVBand="0" w:evenVBand="0" w:oddHBand="0" w:evenHBand="0" w:firstRowFirstColumn="0" w:firstRowLastColumn="0" w:lastRowFirstColumn="0" w:lastRowLastColumn="0"/>
+        </w:trPr>
+        <w:tc>
+          <w:tcPr>
+            <w:cnfStyle w:val="001000000000" w:firstRow="0" w:lastRow="0" w:firstColumn="1" w:lastColumn="0" w:oddVBand="0" w:evenVBand="0" w:oddHBand="0" w:evenHBand="0" w:firstRowFirstColumn="0" w:firstRowLastColumn="0" w:lastRowFirstColumn="0" w:lastRowLastColumn="0"/>
+            <w:tcW w:w="9350" w:type="dxa"/>
+            <w:gridSpan w:val="2"/>
+          </w:tcPr>
+          <w:p>
+            <w:pPr>
+              <w:jc w:val="both"/>
+            </w:pPr>
+            <w:r>
+              <w:t>ILOCK</w:t>
+            </w:r>
+          </w:p>
+        </w:tc>
+      </w:tr>
+      <w:tr>
+        <w:tc>
+          <w:tcPr>
+            <w:cnfStyle w:val="001000000000" w:firstRow="0" w:lastRow="0" w:firstColumn="1" w:lastColumn="0" w:oddVBand="0" w:evenVBand="0" w:oddHBand="0" w:evenHBand="0" w:firstRowFirstColumn="0" w:firstRowLastColumn="0" w:lastRowFirstColumn="0" w:lastRowLastColumn="0"/>
+            <w:tcW w:w="4675" w:type="dxa"/>
+            <w:shd w:val="clear" w:color="auto" w:fill="D0CECE" w:themeFill="background2" w:themeFillShade="E6"/>
+          </w:tcPr>
+          <w:p>
+            <w:pPr>
+              <w:spacing w:after="0" w:line="240" w:lineRule="auto"/>
+              <w:jc w:val="both"/>
+              <w:rPr>
+                <w:b w:val="0"/>
+                <w:bCs w:val="0"/>
+              </w:rPr>
+            </w:pPr>
+            <w:r>
+              <w:rPr>
+                <w:b w:val="0"/>
+                <w:bCs w:val="0"/>
+              </w:rPr>
+              <w:t>Functions</w:t>
+            </w:r>
+          </w:p>
+        </w:tc>
+        <w:tc>
+          <w:tcPr>
+            <w:tcW w:w="4675" w:type="dxa"/>
+            <w:shd w:val="clear" w:color="auto" w:fill="D0CECE" w:themeFill="background2" w:themeFillShade="E6"/>
+          </w:tcPr>
+          <w:p>
+            <w:pPr>
+              <w:jc w:val="both"/>
+              <w:cnfStyle w:val="000000000000" w:firstRow="0" w:lastRow="0" w:firstColumn="0" w:lastColumn="0" w:oddVBand="0" w:evenVBand="0" w:oddHBand="0" w:evenHBand="0" w:firstRowFirstColumn="0" w:firstRowLastColumn="0" w:lastRowFirstColumn="0" w:lastRowLastColumn="0"/>
+            </w:pPr>
+            <w:r>
+              <w:t xml:space="preserve">Description </w:t>
+            </w:r>
+          </w:p>
+        </w:tc>
+      </w:tr>
+      <w:tr>
+        <w:tc>
+          <w:tcPr>
+            <w:cnfStyle w:val="001000000000" w:firstRow="0" w:lastRow="0" w:firstColumn="1" w:lastColumn="0" w:oddVBand="0" w:evenVBand="0" w:oddHBand="0" w:evenHBand="0" w:firstRowFirstColumn="0" w:firstRowLastColumn="0" w:lastRowFirstColumn="0" w:lastRowLastColumn="0"/>
+            <w:tcW w:w="4675" w:type="dxa"/>
+          </w:tcPr>
+          <w:p>
+            <w:pPr>
+              <w:spacing w:after="0" w:line="240" w:lineRule="auto"/>
+              <w:jc w:val="both"/>
+              <w:rPr>
+                <w:bCs w:val="0"/>
+                <w:i/>
+              </w:rPr>
+            </w:pPr>
+            <w:r>
+              <w:rPr>
+                <w:bCs w:val="0"/>
+                <w:i/>
+              </w:rPr>
+              <w:t>virtual boolean GetSoap1() = 0;</w:t>
+            </w:r>
+          </w:p>
+        </w:tc>
+        <w:tc>
+          <w:tcPr>
+            <w:tcW w:w="4675" w:type="dxa"/>
+          </w:tcPr>
+          <w:p>
+            <w:pPr>
+              <w:jc w:val="both"/>
+              <w:cnfStyle w:val="000000000000" w:firstRow="0" w:lastRow="0" w:firstColumn="0" w:lastColumn="0" w:oddVBand="0" w:evenVBand="0" w:oddHBand="0" w:evenHBand="0" w:firstRowFirstColumn="0" w:firstRowLastColumn="0" w:lastRowFirstColumn="0" w:lastRowLastColumn="0"/>
+            </w:pPr>
+            <w:r>
+              <w:t xml:space="preserve">This is used for getting the status of the switch belonging to the </w:t>
+            </w:r>
+            <w:r>
+              <w:t>Soap 1</w:t>
+            </w:r>
+            <w:r>
+              <w:t xml:space="preserve"> on the simulator board. It returns a true if switch is turned on else it returns a false. It will only yield </w:t>
+            </w:r>
+            <w:r>
+              <w:lastRenderedPageBreak/>
+              <w:t>meaningful return values when keyselect is low.</w:t>
+            </w:r>
+          </w:p>
+        </w:tc>
+      </w:tr>
+      <w:tr>
+        <w:tc>
+          <w:tcPr>
+            <w:cnfStyle w:val="001000000000" w:firstRow="0" w:lastRow="0" w:firstColumn="1" w:lastColumn="0" w:oddVBand="0" w:evenVBand="0" w:oddHBand="0" w:evenHBand="0" w:firstRowFirstColumn="0" w:firstRowLastColumn="0" w:lastRowFirstColumn="0" w:lastRowLastColumn="0"/>
+            <w:tcW w:w="4675" w:type="dxa"/>
+          </w:tcPr>
+          <w:p>
+            <w:pPr>
+              <w:spacing w:after="0" w:line="240" w:lineRule="auto"/>
+              <w:jc w:val="both"/>
+              <w:rPr>
+                <w:i/>
+              </w:rPr>
+            </w:pPr>
+            <w:r>
+              <w:rPr>
+                <w:i/>
+              </w:rPr>
+              <w:lastRenderedPageBreak/>
+              <w:t>virtual boolean GetSoap</w:t>
+            </w:r>
+            <w:r>
+              <w:rPr>
+                <w:i/>
+              </w:rPr>
+              <w:t>2</w:t>
+            </w:r>
+            <w:r>
+              <w:rPr>
+                <w:i/>
+              </w:rPr>
+              <w:t>() = 0;</w:t>
+            </w:r>
+          </w:p>
+        </w:tc>
+        <w:tc>
+          <w:tcPr>
+            <w:tcW w:w="4675" w:type="dxa"/>
+          </w:tcPr>
+          <w:p>
+            <w:pPr>
+              <w:jc w:val="both"/>
+              <w:cnfStyle w:val="000000000000" w:firstRow="0" w:lastRow="0" w:firstColumn="0" w:lastColumn="0" w:oddVBand="0" w:evenVBand="0" w:oddHBand="0" w:evenHBand="0" w:firstRowFirstColumn="0" w:firstRowLastColumn="0" w:lastRowFirstColumn="0" w:lastRowLastColumn="0"/>
+            </w:pPr>
+            <w:r>
+              <w:t xml:space="preserve">This is used for getting the status of the switch belonging to the </w:t>
+            </w:r>
+            <w:r>
+              <w:t>Soap 2</w:t>
+            </w:r>
+            <w:r>
+              <w:t xml:space="preserve"> on the simulator board. It returns a true if switch is turned on else it returns a false. It will only yield meaningful return values when keyselect is low.</w:t>
+            </w:r>
+          </w:p>
+        </w:tc>
+      </w:tr>
+      <w:tr>
+        <w:tc>
+          <w:tcPr>
+            <w:cnfStyle w:val="001000000000" w:firstRow="0" w:lastRow="0" w:firstColumn="1" w:lastColumn="0" w:oddVBand="0" w:evenVBand="0" w:oddHBand="0" w:evenHBand="0" w:firstRowFirstColumn="0" w:firstRowLastColumn="0" w:lastRowFirstColumn="0" w:lastRowLastColumn="0"/>
+            <w:tcW w:w="4675" w:type="dxa"/>
+          </w:tcPr>
+          <w:p>
+            <w:pPr>
+              <w:spacing w:after="0" w:line="240" w:lineRule="auto"/>
+              <w:jc w:val="both"/>
+              <w:rPr>
+                <w:i/>
+              </w:rPr>
+            </w:pPr>
+            <w:r>
+              <w:rPr>
+                <w:i/>
+              </w:rPr>
+              <w:t>virtual void SetSoap1(boolean On) = 0;</w:t>
+            </w:r>
+          </w:p>
+        </w:tc>
+        <w:tc>
+          <w:tcPr>
+            <w:tcW w:w="4675" w:type="dxa"/>
+          </w:tcPr>
+          <w:p>
+            <w:pPr>
+              <w:jc w:val="both"/>
+              <w:cnfStyle w:val="000000000000" w:firstRow="0" w:lastRow="0" w:firstColumn="0" w:lastColumn="0" w:oddVBand="0" w:evenVBand="0" w:oddHBand="0" w:evenHBand="0" w:firstRowFirstColumn="0" w:firstRowLastColumn="0" w:lastRowFirstColumn="0" w:lastRowLastColumn="0"/>
+            </w:pPr>
+            <w:r>
+              <w:t>Will turn on the LED labelled Soap 1 on the simulation board if given argument true. Otherwise it will turn off LED for Soap 1 if given argument false.</w:t>
+            </w:r>
+          </w:p>
+        </w:tc>
+      </w:tr>
+      <w:tr>
+        <w:tc>
+          <w:tcPr>
+            <w:cnfStyle w:val="001000000000" w:firstRow="0" w:lastRow="0" w:firstColumn="1" w:lastColumn="0" w:oddVBand="0" w:evenVBand="0" w:oddHBand="0" w:evenHBand="0" w:firstRowFirstColumn="0" w:firstRowLastColumn="0" w:lastRowFirstColumn="0" w:lastRowLastColumn="0"/>
+            <w:tcW w:w="4675" w:type="dxa"/>
+          </w:tcPr>
+          <w:p>
+            <w:pPr>
+              <w:spacing w:after="0" w:line="240" w:lineRule="auto"/>
+              <w:jc w:val="both"/>
+              <w:rPr>
+                <w:i/>
+              </w:rPr>
+            </w:pPr>
+            <w:r>
+              <w:rPr>
+                <w:i/>
+              </w:rPr>
+              <w:t>virtual void SetSoap</w:t>
+            </w:r>
+            <w:r>
+              <w:rPr>
+                <w:i/>
+              </w:rPr>
+              <w:t>2</w:t>
+            </w:r>
+            <w:r>
+              <w:rPr>
+                <w:i/>
+              </w:rPr>
+              <w:t>(boolean On) = 0;</w:t>
+            </w:r>
+          </w:p>
+        </w:tc>
+        <w:tc>
+          <w:tcPr>
+            <w:tcW w:w="4675" w:type="dxa"/>
+          </w:tcPr>
+          <w:p>
+            <w:pPr>
+              <w:jc w:val="both"/>
+              <w:cnfStyle w:val="000000000000" w:firstRow="0" w:lastRow="0" w:firstColumn="0" w:lastColumn="0" w:oddVBand="0" w:evenVBand="0" w:oddHBand="0" w:evenHBand="0" w:firstRowFirstColumn="0" w:firstRowLastColumn="0" w:lastRowFirstColumn="0" w:lastRowLastColumn="0"/>
+            </w:pPr>
+            <w:r>
+              <w:t xml:space="preserve">Will turn on the LED labelled Soap </w:t>
+            </w:r>
+            <w:r>
+              <w:t>2</w:t>
+            </w:r>
+            <w:r>
+              <w:t xml:space="preserve"> on the simulation board if given argument true. Otherwise it will turn off LED for Soap </w:t>
+            </w:r>
+            <w:r>
+              <w:t>2</w:t>
+            </w:r>
+            <w:r>
+              <w:t xml:space="preserve"> if given argument false.</w:t>
+            </w:r>
+          </w:p>
+        </w:tc>
+      </w:tr>
+      <w:tr>
+        <w:tc>
+          <w:tcPr>
+            <w:cnfStyle w:val="001000000000" w:firstRow="0" w:lastRow="0" w:firstColumn="1" w:lastColumn="0" w:oddVBand="0" w:evenVBand="0" w:oddHBand="0" w:evenHBand="0" w:firstRowFirstColumn="0" w:firstRowLastColumn="0" w:lastRowFirstColumn="0" w:lastRowLastColumn="0"/>
+            <w:tcW w:w="9350" w:type="dxa"/>
+            <w:gridSpan w:val="2"/>
+          </w:tcPr>
+          <w:p>
+            <w:pPr>
+              <w:jc w:val="both"/>
+            </w:pPr>
+            <w:r>
+              <w:t xml:space="preserve">Remarks: </w:t>
+            </w:r>
+            <w:r>
+              <w:t>Function SetSoap2 still has some glitches because it is intended to be turned on by setting particular bits for Data and Group. However it seems to not be working despite using the prescribed method of deactivating and activating strobe in order to turn on or off the Soap 2 LED in question.</w:t>
             </w:r>
           </w:p>
           <w:p>

</xml_diff>